<commit_message>
Clase09 Miércoles 16-10-24 Agregamos Habilidades
</commit_message>
<xml_diff>
--- a/plantilla_cv_castellano.docx
+++ b/plantilla_cv_castellano.docx
@@ -160,16 +160,7 @@
           <w:bCs/>
           <w:lang w:val="es-ES"/>
         </w:rPr>
-        <w:t xml:space="preserve"> </w:t>
-      </w:r>
-      <w:proofErr w:type="gramStart"/>
-      <w:r>
-        <w:rPr>
-          <w:b/>
-          <w:bCs/>
-          <w:lang w:val="es-ES"/>
-        </w:rPr>
-        <w:t>tuemail@</w:t>
+        <w:t xml:space="preserve"> tuemail@</w:t>
       </w:r>
       <w:r>
         <w:rPr>
@@ -209,16 +200,7 @@
           <w:bCs/>
           <w:lang w:val="es-ES"/>
         </w:rPr>
-        <w:t xml:space="preserve"> +</w:t>
-      </w:r>
-      <w:proofErr w:type="gramEnd"/>
-      <w:r>
-        <w:rPr>
-          <w:b/>
-          <w:bCs/>
-          <w:lang w:val="es-ES"/>
-        </w:rPr>
-        <w:t xml:space="preserve"> </w:t>
+        <w:t xml:space="preserve"> + </w:t>
       </w:r>
       <w:r>
         <w:rPr>
@@ -235,15 +217,32 @@
           <w:lang w:val="es-ES"/>
         </w:rPr>
       </w:pPr>
-      <w:hyperlink r:id="rId6" w:history="1">
-        <w:r>
-          <w:rPr>
-            <w:rStyle w:val="Hipervnculo"/>
-            <w:lang w:val="es-ES"/>
-          </w:rPr>
-          <w:t>gabybruni15@gmail.com</w:t>
-        </w:r>
-      </w:hyperlink>
+      <w:r>
+        <w:fldChar w:fldCharType="begin"/>
+      </w:r>
+      <w:r>
+        <w:rPr>
+          <w:lang w:val="es-AR"/>
+        </w:rPr>
+        <w:instrText>HYPERLINK "mailto:gabybruni15@gmail.com"</w:instrText>
+      </w:r>
+      <w:r>
+        <w:fldChar w:fldCharType="separate"/>
+      </w:r>
+      <w:r>
+        <w:rPr>
+          <w:rStyle w:val="Hipervnculo"/>
+          <w:lang w:val="es-ES"/>
+        </w:rPr>
+        <w:t>gabybruni15@gmail.com</w:t>
+      </w:r>
+      <w:r>
+        <w:rPr>
+          <w:rStyle w:val="Hipervnculo"/>
+          <w:lang w:val="es-ES"/>
+        </w:rPr>
+        <w:fldChar w:fldCharType="end"/>
+      </w:r>
       <w:r>
         <w:rPr>
           <w:lang w:val="es-ES"/>
@@ -384,19 +383,7 @@
         <w:rPr>
           <w:lang w:val="es-ES"/>
         </w:rPr>
-        <w:t>Ingeniería Industrial</w:t>
-      </w:r>
-      <w:r>
-        <w:rPr>
-          <w:lang w:val="es-ES"/>
-        </w:rPr>
-        <w:t>.</w:t>
-      </w:r>
-      <w:r>
-        <w:rPr>
-          <w:lang w:val="es-ES"/>
-        </w:rPr>
-        <w:t xml:space="preserve"> Del 2020 hasta el 2023.</w:t>
+        <w:t>Ingeniería Industrial. Del 2020 hasta el 2023.</w:t>
       </w:r>
     </w:p>
     <w:p>
@@ -547,14 +534,12 @@
         </w:rPr>
         <w:t xml:space="preserve"> </w:t>
       </w:r>
-      <w:proofErr w:type="gramStart"/>
       <w:r>
         <w:rPr>
           <w:lang w:val="es-ES"/>
         </w:rPr>
-        <w:t>Septiembre</w:t>
+        <w:t>septiembre</w:t>
       </w:r>
-      <w:proofErr w:type="gramEnd"/>
       <w:r>
         <w:rPr>
           <w:lang w:val="es-ES"/>
@@ -1855,6 +1840,7 @@
   <w:style w:type="character" w:default="1" w:styleId="Fuentedeprrafopredeter">
     <w:name w:val="Default Paragraph Font"/>
     <w:uiPriority w:val="1"/>
+    <w:semiHidden/>
     <w:unhideWhenUsed/>
   </w:style>
   <w:style w:type="table" w:default="1" w:styleId="Tablanormal">

</xml_diff>